<commit_message>
slightly improve by remove rainfall
</commit_message>
<xml_diff>
--- a/hw1_regression/report.docx
+++ b/hw1_regression/report.docx
@@ -24,13 +24,6 @@
           <w:szCs w:val="24"/>
         </w:rPr>
         <w:t>r07921001</w:t>
-      </w:r>
-      <w:r>
-        <w:rPr>
-          <w:rFonts w:eastAsia="Arial Unicode MS" w:cs="Arial Unicode MS" w:ascii="Arial Unicode MS" w:hAnsi="Arial Unicode MS"/>
-          <w:sz w:val="24"/>
-          <w:szCs w:val="24"/>
-        </w:rPr>
         <w:tab/>
       </w:r>
       <w:r>
@@ -430,6 +423,7 @@
           <w:sz w:val="24"/>
           <w:szCs w:val="24"/>
         </w:rPr>
+        <w:t xml:space="preserve">iters: 34000   , train_loss: 5.6800454206538085, valid_loss: 5.42356064369309 min! </w:t>
       </w:r>
     </w:p>
     <w:p>
@@ -1154,6 +1148,7 @@
       </w:pPr>
       <w:r>
         <w:rPr/>
+        <w:t>https://www.ncbi.nlm.nih.gov/pmc/articles/PMC6062037/</w:t>
       </w:r>
     </w:p>
     <w:sectPr>
@@ -1175,7 +1170,6 @@
     <w:rPrDefault>
       <w:rPr>
         <w:rFonts w:ascii="Arial" w:hAnsi="Arial" w:eastAsia="Arial" w:cs="Arial"/>
-        <w:sz w:val="22"/>
         <w:szCs w:val="22"/>
         <w:lang w:val="en-US" w:eastAsia="zh-CN" w:bidi="hi-IN"/>
       </w:rPr>
@@ -1189,11 +1183,13 @@
     <w:qFormat/>
     <w:pPr>
       <w:widowControl w:val="false"/>
+      <w:bidi w:val="0"/>
       <w:spacing w:lineRule="auto" w:line="276"/>
+      <w:jc w:val="left"/>
     </w:pPr>
     <w:rPr>
       <w:rFonts w:ascii="Arial" w:hAnsi="Arial" w:eastAsia="Arial" w:cs="Arial"/>
-      <w:color w:val="auto"/>
+      <w:color w:val="00000A"/>
       <w:sz w:val="22"/>
       <w:szCs w:val="22"/>
       <w:lang w:val="en-US" w:eastAsia="zh-CN" w:bidi="hi-IN"/>
@@ -1201,99 +1197,113 @@
   </w:style>
   <w:style w:type="paragraph" w:styleId="Heading1">
     <w:name w:val="Heading 1"/>
-    <w:basedOn w:val="Normal1"/>
     <w:next w:val="Normal"/>
     <w:qFormat/>
     <w:pPr>
       <w:keepNext/>
       <w:keepLines/>
+      <w:widowControl w:val="false"/>
       <w:spacing w:lineRule="auto" w:line="240" w:before="400" w:after="120"/>
     </w:pPr>
     <w:rPr>
+      <w:rFonts w:ascii="Arial" w:hAnsi="Arial" w:eastAsia="Arial" w:cs="Arial"/>
+      <w:color w:val="auto"/>
       <w:sz w:val="40"/>
       <w:szCs w:val="40"/>
+      <w:lang w:val="en-US" w:eastAsia="zh-CN" w:bidi="hi-IN"/>
     </w:rPr>
   </w:style>
   <w:style w:type="paragraph" w:styleId="Heading2">
     <w:name w:val="Heading 2"/>
-    <w:basedOn w:val="Normal1"/>
     <w:next w:val="Normal"/>
     <w:qFormat/>
     <w:pPr>
       <w:keepNext/>
       <w:keepLines/>
+      <w:widowControl w:val="false"/>
       <w:spacing w:lineRule="auto" w:line="240" w:before="360" w:after="120"/>
     </w:pPr>
     <w:rPr>
+      <w:rFonts w:ascii="Arial" w:hAnsi="Arial" w:eastAsia="Arial" w:cs="Arial"/>
       <w:b w:val="false"/>
+      <w:color w:val="auto"/>
       <w:sz w:val="32"/>
       <w:szCs w:val="32"/>
+      <w:lang w:val="en-US" w:eastAsia="zh-CN" w:bidi="hi-IN"/>
     </w:rPr>
   </w:style>
   <w:style w:type="paragraph" w:styleId="Heading3">
     <w:name w:val="Heading 3"/>
-    <w:basedOn w:val="Normal1"/>
     <w:next w:val="Normal"/>
     <w:qFormat/>
     <w:pPr>
       <w:keepNext/>
       <w:keepLines/>
+      <w:widowControl w:val="false"/>
       <w:spacing w:lineRule="auto" w:line="240" w:before="320" w:after="80"/>
     </w:pPr>
     <w:rPr>
+      <w:rFonts w:ascii="Arial" w:hAnsi="Arial" w:eastAsia="Arial" w:cs="Arial"/>
       <w:b w:val="false"/>
       <w:color w:val="434343"/>
       <w:sz w:val="28"/>
       <w:szCs w:val="28"/>
+      <w:lang w:val="en-US" w:eastAsia="zh-CN" w:bidi="hi-IN"/>
     </w:rPr>
   </w:style>
   <w:style w:type="paragraph" w:styleId="Heading4">
     <w:name w:val="Heading 4"/>
-    <w:basedOn w:val="Normal1"/>
     <w:next w:val="Normal"/>
     <w:qFormat/>
     <w:pPr>
       <w:keepNext/>
       <w:keepLines/>
+      <w:widowControl w:val="false"/>
       <w:spacing w:lineRule="auto" w:line="240" w:before="280" w:after="80"/>
     </w:pPr>
     <w:rPr>
+      <w:rFonts w:ascii="Arial" w:hAnsi="Arial" w:eastAsia="Arial" w:cs="Arial"/>
       <w:color w:val="666666"/>
       <w:sz w:val="24"/>
       <w:szCs w:val="24"/>
+      <w:lang w:val="en-US" w:eastAsia="zh-CN" w:bidi="hi-IN"/>
     </w:rPr>
   </w:style>
   <w:style w:type="paragraph" w:styleId="Heading5">
     <w:name w:val="Heading 5"/>
-    <w:basedOn w:val="Normal1"/>
     <w:next w:val="Normal"/>
     <w:qFormat/>
     <w:pPr>
       <w:keepNext/>
       <w:keepLines/>
+      <w:widowControl w:val="false"/>
       <w:spacing w:lineRule="auto" w:line="240" w:before="240" w:after="80"/>
     </w:pPr>
     <w:rPr>
+      <w:rFonts w:ascii="Arial" w:hAnsi="Arial" w:eastAsia="Arial" w:cs="Arial"/>
       <w:color w:val="666666"/>
       <w:sz w:val="22"/>
       <w:szCs w:val="22"/>
+      <w:lang w:val="en-US" w:eastAsia="zh-CN" w:bidi="hi-IN"/>
     </w:rPr>
   </w:style>
   <w:style w:type="paragraph" w:styleId="Heading6">
     <w:name w:val="Heading 6"/>
-    <w:basedOn w:val="Normal1"/>
     <w:next w:val="Normal"/>
     <w:qFormat/>
     <w:pPr>
       <w:keepNext/>
       <w:keepLines/>
+      <w:widowControl w:val="false"/>
       <w:spacing w:lineRule="auto" w:line="240" w:before="240" w:after="80"/>
     </w:pPr>
     <w:rPr>
+      <w:rFonts w:ascii="Arial" w:hAnsi="Arial" w:eastAsia="Arial" w:cs="Arial"/>
       <w:i/>
       <w:color w:val="666666"/>
       <w:sz w:val="22"/>
       <w:szCs w:val="22"/>
+      <w:lang w:val="en-US" w:eastAsia="zh-CN" w:bidi="hi-IN"/>
     </w:rPr>
   </w:style>
   <w:style w:type="character" w:styleId="InternetLink">
@@ -1362,7 +1372,7 @@
       <w:rFonts w:cs="FreeSans"/>
     </w:rPr>
   </w:style>
-  <w:style w:type="paragraph" w:styleId="Normal1" w:default="1">
+  <w:style w:type="paragraph" w:styleId="LOnormal" w:default="1">
     <w:name w:val="LO-normal"/>
     <w:qFormat/>
     <w:pPr>
@@ -1372,7 +1382,7 @@
     </w:pPr>
     <w:rPr>
       <w:rFonts w:ascii="Arial" w:hAnsi="Arial" w:eastAsia="Arial" w:cs="Arial"/>
-      <w:color w:val="auto"/>
+      <w:color w:val="00000A"/>
       <w:sz w:val="22"/>
       <w:szCs w:val="22"/>
       <w:lang w:val="en-US" w:eastAsia="zh-CN" w:bidi="hi-IN"/>
@@ -1380,7 +1390,7 @@
   </w:style>
   <w:style w:type="paragraph" w:styleId="Title">
     <w:name w:val="Title"/>
-    <w:basedOn w:val="Normal1"/>
+    <w:basedOn w:val="LOnormal"/>
     <w:next w:val="Normal"/>
     <w:qFormat/>
     <w:pPr>
@@ -1395,7 +1405,7 @@
   </w:style>
   <w:style w:type="paragraph" w:styleId="Subtitle">
     <w:name w:val="Subtitle"/>
-    <w:basedOn w:val="Normal1"/>
+    <w:basedOn w:val="LOnormal"/>
     <w:next w:val="Normal"/>
     <w:qFormat/>
     <w:pPr>

</xml_diff>